<commit_message>
create a pic choose and anim reveal
</commit_message>
<xml_diff>
--- a/K-means算法.docx
+++ b/K-means算法.docx
@@ -6,7 +6,7 @@
       <w:pPr>
         <w:jc w:val="center"/>
         <w:rPr>
-          <w:rFonts w:eastAsia="SimSun" w:hint="eastAsia"/>
+          <w:rFonts w:eastAsia="SimSun"/>
           <w:b/>
           <w:sz w:val="28"/>
           <w:szCs w:val="28"/>
@@ -43,7 +43,7 @@
         </w:numPr>
         <w:ind w:leftChars="0"/>
         <w:rPr>
-          <w:rFonts w:eastAsia="SimSun" w:hint="eastAsia"/>
+          <w:rFonts w:eastAsia="SimSun"/>
           <w:sz w:val="28"/>
           <w:szCs w:val="28"/>
           <w:lang w:eastAsia="zh-CN"/>
@@ -68,7 +68,7 @@
         </w:numPr>
         <w:ind w:leftChars="0"/>
         <w:rPr>
-          <w:rFonts w:eastAsia="SimSun" w:hint="eastAsia"/>
+          <w:rFonts w:eastAsia="SimSun"/>
           <w:sz w:val="28"/>
           <w:szCs w:val="28"/>
           <w:lang w:eastAsia="zh-CN"/>
@@ -93,7 +93,7 @@
         </w:numPr>
         <w:ind w:leftChars="0"/>
         <w:rPr>
-          <w:rFonts w:eastAsia="SimSun" w:hint="eastAsia"/>
+          <w:rFonts w:eastAsia="SimSun"/>
           <w:sz w:val="28"/>
           <w:szCs w:val="28"/>
           <w:lang w:eastAsia="zh-CN"/>
@@ -154,85 +154,54 @@
     </w:p>
     <w:p>
       <w:pPr>
-        <w:rPr>
-          <w:rFonts w:eastAsia="SimSun" w:hint="eastAsia"/>
-          <w:sz w:val="28"/>
-          <w:szCs w:val="28"/>
-          <w:lang w:eastAsia="zh-CN"/>
-        </w:rPr>
-      </w:pPr>
-      <w:r>
-        <w:rPr>
-          <w:rFonts w:eastAsia="SimSun" w:hint="eastAsia"/>
-          <w:sz w:val="28"/>
-          <w:szCs w:val="28"/>
-          <w:lang w:eastAsia="zh-CN"/>
-        </w:rPr>
-        <w:t>缺点</w:t>
-      </w:r>
-      <w:r>
-        <w:rPr>
-          <w:rFonts w:eastAsia="SimSun" w:hint="eastAsia"/>
-          <w:sz w:val="28"/>
-          <w:szCs w:val="28"/>
-          <w:lang w:eastAsia="zh-CN"/>
-        </w:rPr>
-        <w:t>:</w:t>
-      </w:r>
-      <w:r>
-        <w:rPr>
-          <w:rFonts w:eastAsia="SimSun" w:hint="eastAsia"/>
-          <w:sz w:val="28"/>
-          <w:szCs w:val="28"/>
-          <w:lang w:eastAsia="zh-CN"/>
-        </w:rPr>
-        <w:t xml:space="preserve">1. </w:t>
-      </w:r>
-      <w:r>
-        <w:rPr>
-          <w:rFonts w:eastAsia="SimSun" w:hint="eastAsia"/>
-          <w:sz w:val="28"/>
-          <w:szCs w:val="28"/>
-          <w:lang w:eastAsia="zh-CN"/>
-        </w:rPr>
-        <w:t>K</w:t>
-      </w:r>
-      <w:r>
-        <w:rPr>
-          <w:rFonts w:eastAsia="SimSun" w:hint="eastAsia"/>
-          <w:sz w:val="28"/>
-          <w:szCs w:val="28"/>
-          <w:lang w:eastAsia="zh-CN"/>
-        </w:rPr>
-        <w:t>值的选取需要人为，距离多个种子点相同距离的点，为干扰点。</w:t>
-      </w:r>
-    </w:p>
-    <w:p>
-      <w:pPr>
-        <w:rPr>
-          <w:rFonts w:eastAsia="SimSun" w:hint="eastAsia"/>
-          <w:sz w:val="28"/>
-          <w:szCs w:val="28"/>
-          <w:lang w:eastAsia="zh-CN"/>
-        </w:rPr>
-      </w:pPr>
-      <w:r>
-        <w:rPr>
-          <w:rFonts w:eastAsia="SimSun" w:hint="eastAsia"/>
-          <w:sz w:val="28"/>
-          <w:szCs w:val="28"/>
-          <w:lang w:eastAsia="zh-CN"/>
-        </w:rPr>
-        <w:t xml:space="preserve">    2.</w:t>
-      </w:r>
-      <w:r>
-        <w:rPr>
-          <w:rFonts w:eastAsia="SimSun" w:hint="eastAsia"/>
-          <w:sz w:val="28"/>
-          <w:szCs w:val="28"/>
-          <w:lang w:eastAsia="zh-CN"/>
-        </w:rPr>
-        <w:t>随机种子点的选取，也十分重要，如果种子点都在同一个聚类中，则造成只有一个聚类，误差较大。因此第二个随机点要尽量远离上一个随机点。</w:t>
+        <w:pStyle w:val="a3"/>
+        <w:numPr>
+          <w:ilvl w:val="0"/>
+          <w:numId w:val="1"/>
+        </w:numPr>
+        <w:ind w:leftChars="0"/>
+        <w:rPr>
+          <w:rFonts w:eastAsia="SimSun"/>
+          <w:sz w:val="28"/>
+          <w:szCs w:val="28"/>
+          <w:lang w:eastAsia="zh-CN"/>
+        </w:rPr>
+      </w:pPr>
+      <w:r>
+        <w:rPr>
+          <w:rFonts w:eastAsia="SimSun" w:hint="eastAsia"/>
+          <w:sz w:val="28"/>
+          <w:szCs w:val="28"/>
+          <w:lang w:eastAsia="zh-CN"/>
+        </w:rPr>
+        <w:t>可以计算每个聚类的像素点数</w:t>
+      </w:r>
+      <w:r>
+        <w:rPr>
+          <w:rFonts w:eastAsia="SimSun" w:hint="eastAsia"/>
+          <w:sz w:val="28"/>
+          <w:szCs w:val="28"/>
+          <w:lang w:eastAsia="zh-CN"/>
+        </w:rPr>
+        <w:t>,</w:t>
+      </w:r>
+      <w:r>
+        <w:rPr>
+          <w:rFonts w:eastAsia="SimSun" w:hint="eastAsia"/>
+          <w:sz w:val="28"/>
+          <w:szCs w:val="28"/>
+          <w:lang w:eastAsia="zh-CN"/>
+        </w:rPr>
+        <w:t>来返回最多像素点的颜色值</w:t>
+      </w:r>
+      <w:r>
+        <w:rPr>
+          <w:rFonts w:eastAsia="SimSun" w:hint="eastAsia"/>
+          <w:sz w:val="28"/>
+          <w:szCs w:val="28"/>
+          <w:lang w:eastAsia="zh-CN"/>
+        </w:rPr>
+        <w:t>.</w:t>
       </w:r>
       <w:bookmarkStart w:id="0" w:name="_GoBack"/>
       <w:bookmarkEnd w:id="0"/>
@@ -240,7 +209,90 @@
     <w:p>
       <w:pPr>
         <w:rPr>
-          <w:rFonts w:eastAsia="SimSun" w:hint="eastAsia"/>
+          <w:rFonts w:eastAsia="SimSun"/>
+          <w:sz w:val="28"/>
+          <w:szCs w:val="28"/>
+          <w:lang w:eastAsia="zh-CN"/>
+        </w:rPr>
+      </w:pPr>
+      <w:r>
+        <w:rPr>
+          <w:rFonts w:eastAsia="SimSun" w:hint="eastAsia"/>
+          <w:sz w:val="28"/>
+          <w:szCs w:val="28"/>
+          <w:lang w:eastAsia="zh-CN"/>
+        </w:rPr>
+        <w:t>缺点</w:t>
+      </w:r>
+      <w:r>
+        <w:rPr>
+          <w:rFonts w:eastAsia="SimSun" w:hint="eastAsia"/>
+          <w:sz w:val="28"/>
+          <w:szCs w:val="28"/>
+          <w:lang w:eastAsia="zh-CN"/>
+        </w:rPr>
+        <w:t>:</w:t>
+      </w:r>
+      <w:r>
+        <w:rPr>
+          <w:rFonts w:eastAsia="SimSun" w:hint="eastAsia"/>
+          <w:sz w:val="28"/>
+          <w:szCs w:val="28"/>
+          <w:lang w:eastAsia="zh-CN"/>
+        </w:rPr>
+        <w:t xml:space="preserve">1. </w:t>
+      </w:r>
+      <w:r>
+        <w:rPr>
+          <w:rFonts w:eastAsia="SimSun" w:hint="eastAsia"/>
+          <w:sz w:val="28"/>
+          <w:szCs w:val="28"/>
+          <w:lang w:eastAsia="zh-CN"/>
+        </w:rPr>
+        <w:t>K</w:t>
+      </w:r>
+      <w:r>
+        <w:rPr>
+          <w:rFonts w:eastAsia="SimSun" w:hint="eastAsia"/>
+          <w:sz w:val="28"/>
+          <w:szCs w:val="28"/>
+          <w:lang w:eastAsia="zh-CN"/>
+        </w:rPr>
+        <w:t>值的选取需要人为，距离多个种子点相同距离的点，为干扰点。</w:t>
+      </w:r>
+    </w:p>
+    <w:p>
+      <w:pPr>
+        <w:rPr>
+          <w:rFonts w:eastAsia="SimSun"/>
+          <w:sz w:val="28"/>
+          <w:szCs w:val="28"/>
+          <w:lang w:eastAsia="zh-CN"/>
+        </w:rPr>
+      </w:pPr>
+      <w:r>
+        <w:rPr>
+          <w:rFonts w:eastAsia="SimSun" w:hint="eastAsia"/>
+          <w:sz w:val="28"/>
+          <w:szCs w:val="28"/>
+          <w:lang w:eastAsia="zh-CN"/>
+        </w:rPr>
+        <w:t xml:space="preserve">    2.</w:t>
+      </w:r>
+      <w:r>
+        <w:rPr>
+          <w:rFonts w:eastAsia="SimSun" w:hint="eastAsia"/>
+          <w:sz w:val="28"/>
+          <w:szCs w:val="28"/>
+          <w:lang w:eastAsia="zh-CN"/>
+        </w:rPr>
+        <w:t>随机种子点的选取，也十分重要，如果种子点都在同一个聚类中，则造成只有一个聚类，误差较大。因此第二个随机点要尽量远离上一个随机点。</w:t>
+      </w:r>
+    </w:p>
+    <w:p>
+      <w:pPr>
+        <w:rPr>
+          <w:rFonts w:eastAsia="SimSun"/>
           <w:sz w:val="28"/>
           <w:szCs w:val="28"/>
           <w:lang w:eastAsia="zh-CN"/>

</xml_diff>